<commit_message>
Modify SDS(May be the last version)
</commit_message>
<xml_diff>
--- a/documents/SDS_group5.docx
+++ b/documents/SDS_group5.docx
@@ -296,8 +296,6 @@
         </w:rPr>
         <w:t>7</w:t>
       </w:r>
-      <w:bookmarkStart w:id="0" w:name="_GoBack"/>
-      <w:bookmarkEnd w:id="0"/>
     </w:p>
     <w:p>
       <w:pPr>
@@ -559,14 +557,14 @@
       <w:pPr>
         <w:pStyle w:val="StyleHeading1Before0pt"/>
       </w:pPr>
-      <w:bookmarkStart w:id="1" w:name="_Toc219117893"/>
-      <w:bookmarkStart w:id="2" w:name="_Toc512596756"/>
+      <w:bookmarkStart w:id="0" w:name="_Toc219117893"/>
+      <w:bookmarkStart w:id="1" w:name="_Toc512596756"/>
       <w:r>
         <w:lastRenderedPageBreak/>
         <w:t>Document Change Log</w:t>
       </w:r>
+      <w:bookmarkEnd w:id="0"/>
       <w:bookmarkEnd w:id="1"/>
-      <w:bookmarkEnd w:id="2"/>
     </w:p>
     <w:tbl>
       <w:tblPr>
@@ -1158,7 +1156,7 @@
             <w:pPr>
               <w:pStyle w:val="a6"/>
               <w:rPr>
-                <w:rFonts w:cs="Arial" w:hint="eastAsia"/>
+                <w:rFonts w:cs="Arial"/>
                 <w:sz w:val="18"/>
                 <w:szCs w:val="18"/>
                 <w:lang w:eastAsia="zh-CN"/>
@@ -1211,7 +1209,7 @@
             <w:pPr>
               <w:pStyle w:val="a6"/>
               <w:rPr>
-                <w:rFonts w:cs="Arial" w:hint="eastAsia"/>
+                <w:rFonts w:cs="Arial"/>
                 <w:sz w:val="18"/>
                 <w:szCs w:val="18"/>
                 <w:lang w:eastAsia="zh-CN"/>
@@ -1246,7 +1244,7 @@
             <w:pPr>
               <w:pStyle w:val="a6"/>
               <w:rPr>
-                <w:rFonts w:cs="Arial" w:hint="eastAsia"/>
+                <w:rFonts w:cs="Arial"/>
                 <w:sz w:val="18"/>
                 <w:szCs w:val="18"/>
                 <w:lang w:eastAsia="zh-CN"/>
@@ -1281,7 +1279,7 @@
             <w:pPr>
               <w:pStyle w:val="a6"/>
               <w:rPr>
-                <w:rFonts w:cs="Arial" w:hint="eastAsia"/>
+                <w:rFonts w:cs="Arial"/>
                 <w:sz w:val="18"/>
                 <w:szCs w:val="18"/>
                 <w:lang w:eastAsia="zh-CN"/>
@@ -1858,16 +1856,16 @@
       <w:pPr>
         <w:pStyle w:val="StyleHeading1Before0pt"/>
       </w:pPr>
-      <w:bookmarkStart w:id="3" w:name="_Toc219115350"/>
-      <w:bookmarkStart w:id="4" w:name="_Toc219117894"/>
-      <w:bookmarkStart w:id="5" w:name="_Toc512596757"/>
+      <w:bookmarkStart w:id="2" w:name="_Toc219115350"/>
+      <w:bookmarkStart w:id="3" w:name="_Toc219117894"/>
+      <w:bookmarkStart w:id="4" w:name="_Toc512596757"/>
       <w:r>
         <w:lastRenderedPageBreak/>
         <w:t>Table of Contents</w:t>
       </w:r>
+      <w:bookmarkEnd w:id="2"/>
       <w:bookmarkEnd w:id="3"/>
       <w:bookmarkEnd w:id="4"/>
-      <w:bookmarkEnd w:id="5"/>
     </w:p>
     <w:p>
       <w:pPr>
@@ -3728,7 +3726,7 @@
       <w:r>
         <w:fldChar w:fldCharType="end"/>
       </w:r>
-      <w:bookmarkStart w:id="6" w:name="_Toc512596758"/>
+      <w:bookmarkStart w:id="5" w:name="_Toc512596758"/>
     </w:p>
     <w:p>
       <w:pPr>
@@ -3770,7 +3768,7 @@
         <w:t>Overview</w:t>
       </w:r>
     </w:p>
-    <w:bookmarkEnd w:id="6"/>
+    <w:bookmarkEnd w:id="5"/>
     <w:p>
       <w:pPr>
         <w:pStyle w:val="aa"/>
@@ -3967,28 +3965,28 @@
       <w:pPr>
         <w:pStyle w:val="StyleHeading1Before0pt"/>
       </w:pPr>
-      <w:bookmarkStart w:id="7" w:name="_Toc512596759"/>
+      <w:bookmarkStart w:id="6" w:name="_Toc512596759"/>
       <w:r>
         <w:lastRenderedPageBreak/>
         <w:t>Tools and Standards</w:t>
       </w:r>
+      <w:bookmarkEnd w:id="6"/>
+    </w:p>
+    <w:p>
+      <w:pPr>
+        <w:pStyle w:val="2"/>
+        <w:rPr>
+          <w:sz w:val="24"/>
+        </w:rPr>
+      </w:pPr>
+      <w:bookmarkStart w:id="7" w:name="_Toc512596760"/>
+      <w:r>
+        <w:rPr>
+          <w:sz w:val="24"/>
+        </w:rPr>
+        <w:t>Tools</w:t>
+      </w:r>
       <w:bookmarkEnd w:id="7"/>
-    </w:p>
-    <w:p>
-      <w:pPr>
-        <w:pStyle w:val="2"/>
-        <w:rPr>
-          <w:sz w:val="24"/>
-        </w:rPr>
-      </w:pPr>
-      <w:bookmarkStart w:id="8" w:name="_Toc512596760"/>
-      <w:r>
-        <w:rPr>
-          <w:sz w:val="24"/>
-        </w:rPr>
-        <w:t>Tools</w:t>
-      </w:r>
-      <w:bookmarkEnd w:id="8"/>
     </w:p>
     <w:p>
       <w:pPr>
@@ -4128,14 +4126,14 @@
           <w:sz w:val="24"/>
         </w:rPr>
       </w:pPr>
-      <w:bookmarkStart w:id="9" w:name="_Toc512596761"/>
+      <w:bookmarkStart w:id="8" w:name="_Toc512596761"/>
       <w:r>
         <w:rPr>
           <w:sz w:val="24"/>
         </w:rPr>
         <w:t>Standards</w:t>
       </w:r>
-      <w:bookmarkEnd w:id="9"/>
+      <w:bookmarkEnd w:id="8"/>
     </w:p>
     <w:p>
       <w:pPr>
@@ -4213,36 +4211,36 @@
       <w:pPr>
         <w:pStyle w:val="StyleHeading1Before0pt"/>
       </w:pPr>
-      <w:bookmarkStart w:id="10" w:name="_Toc512596762"/>
+      <w:bookmarkStart w:id="9" w:name="_Toc512596762"/>
       <w:r>
         <w:lastRenderedPageBreak/>
         <w:t>User Interface Design</w:t>
       </w:r>
+      <w:bookmarkEnd w:id="9"/>
+    </w:p>
+    <w:p>
+      <w:pPr>
+        <w:pStyle w:val="2"/>
+      </w:pPr>
+      <w:bookmarkStart w:id="10" w:name="_Toc512596763"/>
+      <w:r>
+        <w:rPr>
+          <w:rFonts w:hint="eastAsia"/>
+          <w:lang w:eastAsia="zh-CN"/>
+        </w:rPr>
+        <w:t>Login</w:t>
+      </w:r>
+      <w:r>
+        <w:t xml:space="preserve"> </w:t>
+      </w:r>
+      <w:r>
+        <w:rPr>
+          <w:rFonts w:hint="eastAsia"/>
+          <w:lang w:eastAsia="zh-CN"/>
+        </w:rPr>
+        <w:t>Page</w:t>
+      </w:r>
       <w:bookmarkEnd w:id="10"/>
-    </w:p>
-    <w:p>
-      <w:pPr>
-        <w:pStyle w:val="2"/>
-      </w:pPr>
-      <w:bookmarkStart w:id="11" w:name="_Toc512596763"/>
-      <w:r>
-        <w:rPr>
-          <w:rFonts w:hint="eastAsia"/>
-          <w:lang w:eastAsia="zh-CN"/>
-        </w:rPr>
-        <w:t>Login</w:t>
-      </w:r>
-      <w:r>
-        <w:t xml:space="preserve"> </w:t>
-      </w:r>
-      <w:r>
-        <w:rPr>
-          <w:rFonts w:hint="eastAsia"/>
-          <w:lang w:eastAsia="zh-CN"/>
-        </w:rPr>
-        <w:t>Page</w:t>
-      </w:r>
-      <w:bookmarkEnd w:id="11"/>
     </w:p>
     <w:p>
       <w:pPr>
@@ -4434,7 +4432,7 @@
       <w:pPr>
         <w:pStyle w:val="2"/>
       </w:pPr>
-      <w:bookmarkStart w:id="12" w:name="_Toc512596764"/>
+      <w:bookmarkStart w:id="11" w:name="_Toc512596764"/>
       <w:r>
         <w:rPr>
           <w:rFonts w:hint="eastAsia"/>
@@ -4442,7 +4440,7 @@
         </w:rPr>
         <w:t>Dashboard</w:t>
       </w:r>
-      <w:bookmarkEnd w:id="12"/>
+      <w:bookmarkEnd w:id="11"/>
     </w:p>
     <w:p>
       <w:pPr>
@@ -4496,27 +4494,14 @@
       <w:r>
         <w:t xml:space="preserve">Figure </w:t>
       </w:r>
-      <w:r>
-        <w:fldChar w:fldCharType="begin"/>
-      </w:r>
-      <w:r>
-        <w:instrText xml:space="preserve"> SEQ Figure \* ARABIC </w:instrText>
-      </w:r>
-      <w:r>
-        <w:fldChar w:fldCharType="separate"/>
-      </w:r>
-      <w:r>
-        <w:rPr>
-          <w:noProof/>
-        </w:rPr>
-        <w:t>2</w:t>
-      </w:r>
-      <w:r>
-        <w:rPr>
-          <w:noProof/>
-        </w:rPr>
-        <w:fldChar w:fldCharType="end"/>
-      </w:r>
+      <w:fldSimple w:instr=" SEQ Figure \* ARABIC ">
+        <w:r>
+          <w:rPr>
+            <w:noProof/>
+          </w:rPr>
+          <w:t>2</w:t>
+        </w:r>
+      </w:fldSimple>
       <w:r>
         <w:t xml:space="preserve"> </w:t>
       </w:r>
@@ -4548,7 +4533,7 @@
       <w:pPr>
         <w:pStyle w:val="2"/>
       </w:pPr>
-      <w:bookmarkStart w:id="13" w:name="_Toc512596765"/>
+      <w:bookmarkStart w:id="12" w:name="_Toc512596765"/>
       <w:r>
         <w:rPr>
           <w:rFonts w:hint="eastAsia"/>
@@ -4586,7 +4571,7 @@
         </w:rPr>
         <w:t>Footer</w:t>
       </w:r>
-      <w:bookmarkEnd w:id="13"/>
+      <w:bookmarkEnd w:id="12"/>
     </w:p>
     <w:p>
       <w:pPr>
@@ -4643,27 +4628,14 @@
       <w:r>
         <w:t xml:space="preserve">Figure </w:t>
       </w:r>
-      <w:r>
-        <w:fldChar w:fldCharType="begin"/>
-      </w:r>
-      <w:r>
-        <w:instrText xml:space="preserve"> SEQ Figure \* ARABIC </w:instrText>
-      </w:r>
-      <w:r>
-        <w:fldChar w:fldCharType="separate"/>
-      </w:r>
-      <w:r>
-        <w:rPr>
-          <w:noProof/>
-        </w:rPr>
-        <w:t>3</w:t>
-      </w:r>
-      <w:r>
-        <w:rPr>
-          <w:noProof/>
-        </w:rPr>
-        <w:fldChar w:fldCharType="end"/>
-      </w:r>
+      <w:fldSimple w:instr=" SEQ Figure \* ARABIC ">
+        <w:r>
+          <w:rPr>
+            <w:noProof/>
+          </w:rPr>
+          <w:t>3</w:t>
+        </w:r>
+      </w:fldSimple>
       <w:r>
         <w:t xml:space="preserve"> </w:t>
       </w:r>
@@ -4725,88 +4697,27 @@
         <w:rPr>
           <w:lang w:eastAsia="zh-CN"/>
         </w:rPr>
-        <w:t>Navigation Bar and Footer are basically the same style on each page. The system logo is displayed in the upper left corner, and the</w:t>
-      </w:r>
-      <w:r>
-        <w:rPr>
-          <w:lang w:eastAsia="zh-CN"/>
-        </w:rPr>
-        <w:t xml:space="preserve"> </w:t>
-      </w:r>
-      <w:r>
-        <w:rPr>
-          <w:lang w:eastAsia="zh-CN"/>
-        </w:rPr>
-        <w:t xml:space="preserve">information of the currently logged-in user is displayed on the right </w:t>
-      </w:r>
-      <w:r>
-        <w:rPr>
-          <w:lang w:eastAsia="zh-CN"/>
-        </w:rPr>
-        <w:t>corner</w:t>
-      </w:r>
-      <w:r>
-        <w:rPr>
-          <w:lang w:eastAsia="zh-CN"/>
-        </w:rPr>
-        <w:t>. Click the user avatar to see the personal information button and exit login button</w:t>
-      </w:r>
-      <w:r>
-        <w:rPr>
-          <w:lang w:eastAsia="zh-CN"/>
-        </w:rPr>
-        <w:t>. C</w:t>
-      </w:r>
-      <w:r>
-        <w:rPr>
-          <w:lang w:eastAsia="zh-CN"/>
-        </w:rPr>
-        <w:t>lick the logout button to end the current user's login s</w:t>
-      </w:r>
-      <w:r>
-        <w:rPr>
-          <w:lang w:eastAsia="zh-CN"/>
-        </w:rPr>
-        <w:t>essions</w:t>
-      </w:r>
-      <w:r>
-        <w:rPr>
-          <w:lang w:eastAsia="zh-CN"/>
-        </w:rPr>
-        <w:t>. Navigation Bar also provides classified function menus and search bar, click to enter the corresponding function page.</w:t>
-      </w:r>
-    </w:p>
-    <w:p>
-      <w:pPr>
-        <w:rPr>
-          <w:rFonts w:hint="eastAsia"/>
-          <w:lang w:eastAsia="zh-CN"/>
-        </w:rPr>
-      </w:pPr>
-      <w:r>
-        <w:rPr>
-          <w:lang w:eastAsia="zh-CN"/>
-        </w:rPr>
-        <w:t xml:space="preserve">Footer </w:t>
-      </w:r>
-      <w:r>
-        <w:rPr>
-          <w:lang w:eastAsia="zh-CN"/>
-        </w:rPr>
-        <w:t>contains</w:t>
-      </w:r>
-      <w:r>
-        <w:rPr>
-          <w:lang w:eastAsia="zh-CN"/>
-        </w:rPr>
-        <w:t xml:space="preserve"> copyright information and authors.</w:t>
+        <w:t>Navigation Bar and Footer are basically the same style on each page. The system logo is displayed in the upper left corner, and the information of the currently logged-in user is displayed on the right corner. Click the user avatar to see the personal information button and exit login button. Click the logout button to end the current user's login sessions. Navigation Bar also provides classified function menus and search bar, click to enter the corresponding function page.</w:t>
+      </w:r>
+    </w:p>
+    <w:p>
+      <w:pPr>
+        <w:rPr>
+          <w:lang w:eastAsia="zh-CN"/>
+        </w:rPr>
+      </w:pPr>
+      <w:r>
+        <w:rPr>
+          <w:lang w:eastAsia="zh-CN"/>
+        </w:rPr>
+        <w:t>Footer contains copyright information and authors.</w:t>
       </w:r>
     </w:p>
     <w:p>
       <w:pPr>
         <w:pStyle w:val="2"/>
       </w:pPr>
-      <w:bookmarkStart w:id="14" w:name="_Toc512596766"/>
+      <w:bookmarkStart w:id="13" w:name="_Toc512596766"/>
       <w:r>
         <w:rPr>
           <w:rFonts w:hint="eastAsia"/>
@@ -4815,7 +4726,7 @@
         <w:lastRenderedPageBreak/>
         <w:t>Check-in</w:t>
       </w:r>
-      <w:bookmarkEnd w:id="14"/>
+      <w:bookmarkEnd w:id="13"/>
     </w:p>
     <w:p>
       <w:pPr>
@@ -4869,27 +4780,14 @@
       <w:r>
         <w:t xml:space="preserve">Figure </w:t>
       </w:r>
-      <w:r>
-        <w:fldChar w:fldCharType="begin"/>
-      </w:r>
-      <w:r>
-        <w:instrText xml:space="preserve"> SEQ Figure \* ARABIC </w:instrText>
-      </w:r>
-      <w:r>
-        <w:fldChar w:fldCharType="separate"/>
-      </w:r>
-      <w:r>
-        <w:rPr>
-          <w:noProof/>
-        </w:rPr>
-        <w:t>4</w:t>
-      </w:r>
-      <w:r>
-        <w:rPr>
-          <w:noProof/>
-        </w:rPr>
-        <w:fldChar w:fldCharType="end"/>
-      </w:r>
+      <w:fldSimple w:instr=" SEQ Figure \* ARABIC ">
+        <w:r>
+          <w:rPr>
+            <w:noProof/>
+          </w:rPr>
+          <w:t>4</w:t>
+        </w:r>
+      </w:fldSimple>
       <w:r>
         <w:t xml:space="preserve"> Check-in page</w:t>
       </w:r>
@@ -5019,24 +4917,23 @@
     <w:p>
       <w:pPr>
         <w:rPr>
+          <w:lang w:eastAsia="zh-CN"/>
+        </w:rPr>
+      </w:pPr>
+    </w:p>
+    <w:p>
+      <w:pPr>
+        <w:pStyle w:val="2"/>
+      </w:pPr>
+      <w:bookmarkStart w:id="14" w:name="_Toc512596767"/>
+      <w:r>
+        <w:rPr>
           <w:rFonts w:hint="eastAsia"/>
           <w:lang w:eastAsia="zh-CN"/>
         </w:rPr>
-      </w:pPr>
-    </w:p>
-    <w:p>
-      <w:pPr>
-        <w:pStyle w:val="2"/>
-      </w:pPr>
-      <w:bookmarkStart w:id="15" w:name="_Toc512596767"/>
-      <w:r>
-        <w:rPr>
-          <w:rFonts w:hint="eastAsia"/>
-          <w:lang w:eastAsia="zh-CN"/>
-        </w:rPr>
         <w:t>Recharge</w:t>
       </w:r>
-      <w:bookmarkEnd w:id="15"/>
+      <w:bookmarkEnd w:id="14"/>
     </w:p>
     <w:p>
       <w:pPr>
@@ -5090,27 +4987,14 @@
       <w:r>
         <w:t xml:space="preserve">Figure </w:t>
       </w:r>
-      <w:r>
-        <w:fldChar w:fldCharType="begin"/>
-      </w:r>
-      <w:r>
-        <w:instrText xml:space="preserve"> SEQ Figure \* ARABIC </w:instrText>
-      </w:r>
-      <w:r>
-        <w:fldChar w:fldCharType="separate"/>
-      </w:r>
-      <w:r>
-        <w:rPr>
-          <w:noProof/>
-        </w:rPr>
-        <w:t>5</w:t>
-      </w:r>
-      <w:r>
-        <w:rPr>
-          <w:noProof/>
-        </w:rPr>
-        <w:fldChar w:fldCharType="end"/>
-      </w:r>
+      <w:fldSimple w:instr=" SEQ Figure \* ARABIC ">
+        <w:r>
+          <w:rPr>
+            <w:noProof/>
+          </w:rPr>
+          <w:t>5</w:t>
+        </w:r>
+      </w:fldSimple>
       <w:r>
         <w:t xml:space="preserve"> </w:t>
       </w:r>
@@ -5136,31 +5020,7 @@
           <w:lang w:eastAsia="zh-CN"/>
         </w:rPr>
         <w:lastRenderedPageBreak/>
-        <w:t>After l</w:t>
-      </w:r>
-      <w:r>
-        <w:rPr>
-          <w:lang w:eastAsia="zh-CN"/>
-        </w:rPr>
-        <w:t>ogin</w:t>
-      </w:r>
-      <w:r>
-        <w:rPr>
-          <w:lang w:eastAsia="zh-CN"/>
-        </w:rPr>
-        <w:t xml:space="preserve">, members and employees can </w:t>
-      </w:r>
-      <w:r>
-        <w:rPr>
-          <w:lang w:eastAsia="zh-CN"/>
-        </w:rPr>
-        <w:t>access</w:t>
-      </w:r>
-      <w:r>
-        <w:rPr>
-          <w:lang w:eastAsia="zh-CN"/>
-        </w:rPr>
-        <w:t xml:space="preserve"> to the Recharge page. A form for recharging will be displayed on the page. There will be</w:t>
+        <w:t>After login, members and employees can access to the Recharge page. A form for recharging will be displayed on the page. There will be</w:t>
       </w:r>
       <w:r>
         <w:rPr>
@@ -5307,42 +5167,41 @@
     <w:p>
       <w:pPr>
         <w:rPr>
+          <w:lang w:eastAsia="zh-CN"/>
+        </w:rPr>
+      </w:pPr>
+      <w:r>
+        <w:rPr>
+          <w:lang w:eastAsia="zh-CN"/>
+        </w:rPr>
+        <w:t>When the transfer ends (</w:t>
+      </w:r>
+      <w:r>
+        <w:rPr>
+          <w:lang w:eastAsia="zh-CN"/>
+        </w:rPr>
+        <w:t xml:space="preserve">whatever </w:t>
+      </w:r>
+      <w:r>
+        <w:rPr>
+          <w:lang w:eastAsia="zh-CN"/>
+        </w:rPr>
+        <w:t>success or failure), the page is automatically refreshed and reloads the Recharge page.</w:t>
+      </w:r>
+    </w:p>
+    <w:p>
+      <w:pPr>
+        <w:pStyle w:val="2"/>
+      </w:pPr>
+      <w:bookmarkStart w:id="15" w:name="_Toc512596768"/>
+      <w:r>
+        <w:rPr>
           <w:rFonts w:hint="eastAsia"/>
           <w:lang w:eastAsia="zh-CN"/>
         </w:rPr>
-      </w:pPr>
-      <w:r>
-        <w:rPr>
-          <w:lang w:eastAsia="zh-CN"/>
-        </w:rPr>
-        <w:t>When the transfer ends (</w:t>
-      </w:r>
-      <w:r>
-        <w:rPr>
-          <w:lang w:eastAsia="zh-CN"/>
-        </w:rPr>
-        <w:t xml:space="preserve">whatever </w:t>
-      </w:r>
-      <w:r>
-        <w:rPr>
-          <w:lang w:eastAsia="zh-CN"/>
-        </w:rPr>
-        <w:t>success or failure), the page is automatically refreshed and reloads the Recharge page.</w:t>
-      </w:r>
-    </w:p>
-    <w:p>
-      <w:pPr>
-        <w:pStyle w:val="2"/>
-      </w:pPr>
-      <w:bookmarkStart w:id="16" w:name="_Toc512596768"/>
-      <w:r>
-        <w:rPr>
-          <w:rFonts w:hint="eastAsia"/>
-          <w:lang w:eastAsia="zh-CN"/>
-        </w:rPr>
         <w:t>Record</w:t>
       </w:r>
-      <w:bookmarkEnd w:id="16"/>
+      <w:bookmarkEnd w:id="15"/>
     </w:p>
     <w:p>
       <w:pPr>
@@ -5399,27 +5258,14 @@
       <w:r>
         <w:t xml:space="preserve">Figure </w:t>
       </w:r>
-      <w:r>
-        <w:fldChar w:fldCharType="begin"/>
-      </w:r>
-      <w:r>
-        <w:instrText xml:space="preserve"> SEQ Figure \* ARABIC </w:instrText>
-      </w:r>
-      <w:r>
-        <w:fldChar w:fldCharType="separate"/>
-      </w:r>
-      <w:r>
-        <w:rPr>
-          <w:noProof/>
-        </w:rPr>
-        <w:t>6</w:t>
-      </w:r>
-      <w:r>
-        <w:rPr>
-          <w:noProof/>
-        </w:rPr>
-        <w:fldChar w:fldCharType="end"/>
-      </w:r>
+      <w:fldSimple w:instr=" SEQ Figure \* ARABIC ">
+        <w:r>
+          <w:rPr>
+            <w:noProof/>
+          </w:rPr>
+          <w:t>6</w:t>
+        </w:r>
+      </w:fldSimple>
       <w:r>
         <w:t xml:space="preserve"> </w:t>
       </w:r>
@@ -5472,7 +5318,7 @@
       <w:pPr>
         <w:pStyle w:val="2"/>
       </w:pPr>
-      <w:bookmarkStart w:id="17" w:name="_Toc512596769"/>
+      <w:bookmarkStart w:id="16" w:name="_Toc512596769"/>
       <w:r>
         <w:rPr>
           <w:rFonts w:hint="eastAsia"/>
@@ -5501,7 +5347,7 @@
         </w:rPr>
         <w:t>Appointment</w:t>
       </w:r>
-      <w:bookmarkEnd w:id="17"/>
+      <w:bookmarkEnd w:id="16"/>
     </w:p>
     <w:p>
       <w:pPr>
@@ -5558,27 +5404,14 @@
       <w:r>
         <w:t xml:space="preserve">Figure </w:t>
       </w:r>
-      <w:r>
-        <w:fldChar w:fldCharType="begin"/>
-      </w:r>
-      <w:r>
-        <w:instrText xml:space="preserve"> SEQ Figure \* ARABIC </w:instrText>
-      </w:r>
-      <w:r>
-        <w:fldChar w:fldCharType="separate"/>
-      </w:r>
-      <w:r>
-        <w:rPr>
-          <w:noProof/>
-        </w:rPr>
-        <w:t>7</w:t>
-      </w:r>
-      <w:r>
-        <w:rPr>
-          <w:noProof/>
-        </w:rPr>
-        <w:fldChar w:fldCharType="end"/>
-      </w:r>
+      <w:fldSimple w:instr=" SEQ Figure \* ARABIC ">
+        <w:r>
+          <w:rPr>
+            <w:noProof/>
+          </w:rPr>
+          <w:t>7</w:t>
+        </w:r>
+      </w:fldSimple>
       <w:r>
         <w:t xml:space="preserve"> </w:t>
       </w:r>
@@ -5626,35 +5459,8 @@
           <w:lang w:eastAsia="zh-CN"/>
         </w:rPr>
       </w:pPr>
-      <w:r>
-        <w:rPr>
-          <w:rFonts w:hint="eastAsia"/>
-          <w:lang w:eastAsia="zh-CN"/>
-        </w:rPr>
-        <w:t>当前页面可以由登陆后的会员和员工浏览，页面上会显示一个表单，表单上有教练的下拉菜单和填写日期时间的表单框格，用户点击</w:t>
-      </w:r>
-      <w:r>
-        <w:rPr>
-          <w:rFonts w:hint="eastAsia"/>
-          <w:lang w:eastAsia="zh-CN"/>
-        </w:rPr>
-        <w:t>submit</w:t>
-      </w:r>
-      <w:r>
-        <w:rPr>
-          <w:rFonts w:hint="eastAsia"/>
-          <w:lang w:eastAsia="zh-CN"/>
-        </w:rPr>
-        <w:t>后即可提交申请。</w:t>
-      </w:r>
-    </w:p>
-    <w:p>
-      <w:pPr>
-        <w:rPr>
-          <w:rFonts w:hint="eastAsia"/>
-          <w:lang w:eastAsia="zh-CN"/>
-        </w:rPr>
-      </w:pPr>
+      <w:bookmarkStart w:id="17" w:name="_GoBack"/>
+      <w:bookmarkEnd w:id="17"/>
       <w:r>
         <w:rPr>
           <w:lang w:eastAsia="zh-CN"/>
@@ -5924,7 +5730,6 @@
     <w:p>
       <w:pPr>
         <w:rPr>
-          <w:rFonts w:hint="eastAsia"/>
           <w:lang w:eastAsia="zh-CN"/>
         </w:rPr>
       </w:pPr>
@@ -6039,27 +5844,14 @@
       <w:r>
         <w:t xml:space="preserve">Figure </w:t>
       </w:r>
-      <w:r>
-        <w:fldChar w:fldCharType="begin"/>
-      </w:r>
-      <w:r>
-        <w:instrText xml:space="preserve"> SEQ Figure \* ARABIC </w:instrText>
-      </w:r>
-      <w:r>
-        <w:fldChar w:fldCharType="separate"/>
-      </w:r>
-      <w:r>
-        <w:rPr>
-          <w:noProof/>
-        </w:rPr>
-        <w:t>9</w:t>
-      </w:r>
-      <w:r>
-        <w:rPr>
-          <w:noProof/>
-        </w:rPr>
-        <w:fldChar w:fldCharType="end"/>
-      </w:r>
+      <w:fldSimple w:instr=" SEQ Figure \* ARABIC ">
+        <w:r>
+          <w:rPr>
+            <w:noProof/>
+          </w:rPr>
+          <w:t>9</w:t>
+        </w:r>
+      </w:fldSimple>
       <w:r>
         <w:t xml:space="preserve"> </w:t>
       </w:r>
@@ -6094,7 +5886,6 @@
     <w:p>
       <w:pPr>
         <w:rPr>
-          <w:rFonts w:hint="eastAsia"/>
           <w:lang w:eastAsia="zh-CN"/>
         </w:rPr>
       </w:pPr>
@@ -6323,27 +6114,14 @@
       <w:r>
         <w:t xml:space="preserve">Figure </w:t>
       </w:r>
-      <w:r>
-        <w:fldChar w:fldCharType="begin"/>
-      </w:r>
-      <w:r>
-        <w:instrText xml:space="preserve"> SEQ Figure \* ARABIC </w:instrText>
-      </w:r>
-      <w:r>
-        <w:fldChar w:fldCharType="separate"/>
-      </w:r>
-      <w:r>
-        <w:rPr>
-          <w:noProof/>
-        </w:rPr>
-        <w:t>10</w:t>
-      </w:r>
-      <w:r>
-        <w:rPr>
-          <w:noProof/>
-        </w:rPr>
-        <w:fldChar w:fldCharType="end"/>
-      </w:r>
+      <w:fldSimple w:instr=" SEQ Figure \* ARABIC ">
+        <w:r>
+          <w:rPr>
+            <w:noProof/>
+          </w:rPr>
+          <w:t>10</w:t>
+        </w:r>
+      </w:fldSimple>
       <w:r>
         <w:t xml:space="preserve"> </w:t>
       </w:r>
@@ -6378,7 +6156,6 @@
     <w:p>
       <w:pPr>
         <w:rPr>
-          <w:rFonts w:hint="eastAsia"/>
           <w:lang w:eastAsia="zh-CN"/>
         </w:rPr>
       </w:pPr>
@@ -6618,27 +6395,14 @@
       <w:r>
         <w:t xml:space="preserve">Figure </w:t>
       </w:r>
-      <w:r>
-        <w:fldChar w:fldCharType="begin"/>
-      </w:r>
-      <w:r>
-        <w:instrText xml:space="preserve"> SEQ Figure \* ARABIC </w:instrText>
-      </w:r>
-      <w:r>
-        <w:fldChar w:fldCharType="separate"/>
-      </w:r>
-      <w:r>
-        <w:rPr>
-          <w:noProof/>
-        </w:rPr>
-        <w:t>11</w:t>
-      </w:r>
-      <w:r>
-        <w:rPr>
-          <w:noProof/>
-        </w:rPr>
-        <w:fldChar w:fldCharType="end"/>
-      </w:r>
+      <w:fldSimple w:instr=" SEQ Figure \* ARABIC ">
+        <w:r>
+          <w:rPr>
+            <w:noProof/>
+          </w:rPr>
+          <w:t>11</w:t>
+        </w:r>
+      </w:fldSimple>
       <w:r>
         <w:t xml:space="preserve"> </w:t>
       </w:r>
@@ -6673,7 +6437,7 @@
     <w:p>
       <w:pPr>
         <w:rPr>
-          <w:rFonts w:cs="Arial" w:hint="eastAsia"/>
+          <w:rFonts w:cs="Arial"/>
           <w:szCs w:val="20"/>
           <w:lang w:eastAsia="zh-CN"/>
         </w:rPr>
@@ -6793,27 +6557,14 @@
       <w:r>
         <w:t xml:space="preserve">Figure </w:t>
       </w:r>
-      <w:r>
-        <w:fldChar w:fldCharType="begin"/>
-      </w:r>
-      <w:r>
-        <w:instrText xml:space="preserve"> SEQ Figure \* ARABIC </w:instrText>
-      </w:r>
-      <w:r>
-        <w:fldChar w:fldCharType="separate"/>
-      </w:r>
-      <w:r>
-        <w:rPr>
-          <w:noProof/>
-        </w:rPr>
-        <w:t>12</w:t>
-      </w:r>
-      <w:r>
-        <w:rPr>
-          <w:noProof/>
-        </w:rPr>
-        <w:fldChar w:fldCharType="end"/>
-      </w:r>
+      <w:fldSimple w:instr=" SEQ Figure \* ARABIC ">
+        <w:r>
+          <w:rPr>
+            <w:noProof/>
+          </w:rPr>
+          <w:t>12</w:t>
+        </w:r>
+      </w:fldSimple>
       <w:r>
         <w:t xml:space="preserve"> </w:t>
       </w:r>
@@ -6958,27 +6709,14 @@
       <w:r>
         <w:t xml:space="preserve">Figure </w:t>
       </w:r>
-      <w:r>
-        <w:fldChar w:fldCharType="begin"/>
-      </w:r>
-      <w:r>
-        <w:instrText xml:space="preserve"> SEQ Figure \* ARABIC </w:instrText>
-      </w:r>
-      <w:r>
-        <w:fldChar w:fldCharType="separate"/>
-      </w:r>
-      <w:r>
-        <w:rPr>
-          <w:noProof/>
-        </w:rPr>
-        <w:t>13</w:t>
-      </w:r>
-      <w:r>
-        <w:rPr>
-          <w:noProof/>
-        </w:rPr>
-        <w:fldChar w:fldCharType="end"/>
-      </w:r>
+      <w:fldSimple w:instr=" SEQ Figure \* ARABIC ">
+        <w:r>
+          <w:rPr>
+            <w:noProof/>
+          </w:rPr>
+          <w:t>13</w:t>
+        </w:r>
+      </w:fldSimple>
       <w:r>
         <w:t xml:space="preserve"> </w:t>
       </w:r>
@@ -7062,27 +6800,14 @@
       <w:r>
         <w:t xml:space="preserve">Figure </w:t>
       </w:r>
-      <w:r>
-        <w:fldChar w:fldCharType="begin"/>
-      </w:r>
-      <w:r>
-        <w:instrText xml:space="preserve"> SEQ Figure \* ARABIC </w:instrText>
-      </w:r>
-      <w:r>
-        <w:fldChar w:fldCharType="separate"/>
-      </w:r>
-      <w:r>
-        <w:rPr>
-          <w:noProof/>
-        </w:rPr>
-        <w:t>14</w:t>
-      </w:r>
-      <w:r>
-        <w:rPr>
-          <w:noProof/>
-        </w:rPr>
-        <w:fldChar w:fldCharType="end"/>
-      </w:r>
+      <w:fldSimple w:instr=" SEQ Figure \* ARABIC ">
+        <w:r>
+          <w:rPr>
+            <w:noProof/>
+          </w:rPr>
+          <w:t>14</w:t>
+        </w:r>
+      </w:fldSimple>
       <w:r>
         <w:t xml:space="preserve"> Appointment </w:t>
       </w:r>
@@ -7170,27 +6895,14 @@
       <w:r>
         <w:t xml:space="preserve">Figure </w:t>
       </w:r>
-      <w:r>
-        <w:fldChar w:fldCharType="begin"/>
-      </w:r>
-      <w:r>
-        <w:instrText xml:space="preserve"> SEQ Figure \* ARABIC </w:instrText>
-      </w:r>
-      <w:r>
-        <w:fldChar w:fldCharType="separate"/>
-      </w:r>
-      <w:r>
-        <w:rPr>
-          <w:noProof/>
-        </w:rPr>
-        <w:t>15</w:t>
-      </w:r>
-      <w:r>
-        <w:rPr>
-          <w:noProof/>
-        </w:rPr>
-        <w:fldChar w:fldCharType="end"/>
-      </w:r>
+      <w:fldSimple w:instr=" SEQ Figure \* ARABIC ">
+        <w:r>
+          <w:rPr>
+            <w:noProof/>
+          </w:rPr>
+          <w:t>15</w:t>
+        </w:r>
+      </w:fldSimple>
       <w:r>
         <w:t xml:space="preserve"> Recharge </w:t>
       </w:r>
@@ -7270,27 +6982,14 @@
       <w:r>
         <w:t xml:space="preserve">Figure </w:t>
       </w:r>
-      <w:r>
-        <w:fldChar w:fldCharType="begin"/>
-      </w:r>
-      <w:r>
-        <w:instrText xml:space="preserve"> SEQ Figure \* ARABIC </w:instrText>
-      </w:r>
-      <w:r>
-        <w:fldChar w:fldCharType="separate"/>
-      </w:r>
-      <w:r>
-        <w:rPr>
-          <w:noProof/>
-        </w:rPr>
-        <w:t>16</w:t>
-      </w:r>
-      <w:r>
-        <w:rPr>
-          <w:noProof/>
-        </w:rPr>
-        <w:fldChar w:fldCharType="end"/>
-      </w:r>
+      <w:fldSimple w:instr=" SEQ Figure \* ARABIC ">
+        <w:r>
+          <w:rPr>
+            <w:noProof/>
+          </w:rPr>
+          <w:t>16</w:t>
+        </w:r>
+      </w:fldSimple>
       <w:r>
         <w:t xml:space="preserve"> Recharge Verify </w:t>
       </w:r>
@@ -7371,27 +7070,14 @@
       <w:r>
         <w:t xml:space="preserve">Figure </w:t>
       </w:r>
-      <w:r>
-        <w:fldChar w:fldCharType="begin"/>
-      </w:r>
-      <w:r>
-        <w:instrText xml:space="preserve"> SEQ Figure \* ARABIC </w:instrText>
-      </w:r>
-      <w:r>
-        <w:fldChar w:fldCharType="separate"/>
-      </w:r>
-      <w:r>
-        <w:rPr>
-          <w:noProof/>
-        </w:rPr>
-        <w:t>17</w:t>
-      </w:r>
-      <w:r>
-        <w:rPr>
-          <w:noProof/>
-        </w:rPr>
-        <w:fldChar w:fldCharType="end"/>
-      </w:r>
+      <w:fldSimple w:instr=" SEQ Figure \* ARABIC ">
+        <w:r>
+          <w:rPr>
+            <w:noProof/>
+          </w:rPr>
+          <w:t>17</w:t>
+        </w:r>
+      </w:fldSimple>
       <w:r>
         <w:t xml:space="preserve"> Check - in </w:t>
       </w:r>
@@ -7471,27 +7157,14 @@
       <w:r>
         <w:t xml:space="preserve">Figure </w:t>
       </w:r>
-      <w:r>
-        <w:fldChar w:fldCharType="begin"/>
-      </w:r>
-      <w:r>
-        <w:instrText xml:space="preserve"> SEQ Figure \* ARABIC </w:instrText>
-      </w:r>
-      <w:r>
-        <w:fldChar w:fldCharType="separate"/>
-      </w:r>
-      <w:r>
-        <w:rPr>
-          <w:noProof/>
-        </w:rPr>
-        <w:t>18</w:t>
-      </w:r>
-      <w:r>
-        <w:rPr>
-          <w:noProof/>
-        </w:rPr>
-        <w:fldChar w:fldCharType="end"/>
-      </w:r>
+      <w:fldSimple w:instr=" SEQ Figure \* ARABIC ">
+        <w:r>
+          <w:rPr>
+            <w:noProof/>
+          </w:rPr>
+          <w:t>18</w:t>
+        </w:r>
+      </w:fldSimple>
       <w:r>
         <w:t xml:space="preserve"> </w:t>
       </w:r>
@@ -7608,27 +7281,14 @@
       <w:r>
         <w:t xml:space="preserve">Figure </w:t>
       </w:r>
-      <w:r>
-        <w:fldChar w:fldCharType="begin"/>
-      </w:r>
-      <w:r>
-        <w:instrText xml:space="preserve"> SEQ Figure \* ARABIC </w:instrText>
-      </w:r>
-      <w:r>
-        <w:fldChar w:fldCharType="separate"/>
-      </w:r>
-      <w:r>
-        <w:rPr>
-          <w:noProof/>
-        </w:rPr>
-        <w:t>19</w:t>
-      </w:r>
-      <w:r>
-        <w:rPr>
-          <w:noProof/>
-        </w:rPr>
-        <w:fldChar w:fldCharType="end"/>
-      </w:r>
+      <w:fldSimple w:instr=" SEQ Figure \* ARABIC ">
+        <w:r>
+          <w:rPr>
+            <w:noProof/>
+          </w:rPr>
+          <w:t>19</w:t>
+        </w:r>
+      </w:fldSimple>
       <w:r>
         <w:t xml:space="preserve"> Create Member / Coach </w:t>
       </w:r>
@@ -13783,7 +13443,7 @@
 </file>
 
 <file path=customXml/itemProps1.xml><?xml version="1.0" encoding="utf-8"?>
-<ds:datastoreItem xmlns:ds="http://schemas.openxmlformats.org/officeDocument/2006/customXml" ds:itemID="{E713E96A-20AD-4B54-A534-3C7E6AB74586}">
+<ds:datastoreItem xmlns:ds="http://schemas.openxmlformats.org/officeDocument/2006/customXml" ds:itemID="{B7CE708A-9377-46EC-B963-AF53BD5B3CE4}">
   <ds:schemaRefs>
     <ds:schemaRef ds:uri="http://schemas.openxmlformats.org/officeDocument/2006/bibliography"/>
   </ds:schemaRefs>

</xml_diff>

<commit_message>
The final version SDS and fix change the highlight of the appointment page
</commit_message>
<xml_diff>
--- a/documents/SDS_group5.docx
+++ b/documents/SDS_group5.docx
@@ -6,7 +6,7 @@
       <w:pPr>
         <w:jc w:val="center"/>
         <w:rPr>
-          <w:rFonts w:cs="Arial"/>
+          <w:rFonts w:cs="Arial" w:hint="eastAsia"/>
           <w:b/>
           <w:sz w:val="36"/>
           <w:lang w:eastAsia="zh-CN"/>
@@ -245,7 +245,7 @@
           <w:sz w:val="32"/>
           <w:szCs w:val="32"/>
         </w:rPr>
-        <w:t>6</w:t>
+        <w:t>7</w:t>
       </w:r>
       <w:r>
         <w:rPr>
@@ -285,7 +285,7 @@
           <w:sz w:val="32"/>
           <w:szCs w:val="32"/>
         </w:rPr>
-        <w:t>2018/4/2</w:t>
+        <w:t>2018/</w:t>
       </w:r>
       <w:r>
         <w:rPr>
@@ -294,7 +294,25 @@
           <w:sz w:val="32"/>
           <w:szCs w:val="32"/>
         </w:rPr>
-        <w:t>7</w:t>
+        <w:t>5</w:t>
+      </w:r>
+      <w:r>
+        <w:rPr>
+          <w:b/>
+          <w:bCs/>
+          <w:sz w:val="32"/>
+          <w:szCs w:val="32"/>
+        </w:rPr>
+        <w:t>/</w:t>
+      </w:r>
+      <w:r>
+        <w:rPr>
+          <w:b/>
+          <w:bCs/>
+          <w:sz w:val="32"/>
+          <w:szCs w:val="32"/>
+        </w:rPr>
+        <w:t>13</w:t>
       </w:r>
     </w:p>
     <w:p>
@@ -1590,6 +1608,22 @@
                 <w:szCs w:val="18"/>
               </w:rPr>
             </w:pPr>
+            <w:r>
+              <w:rPr>
+                <w:rFonts w:cs="Arial" w:hint="eastAsia"/>
+                <w:sz w:val="18"/>
+                <w:szCs w:val="18"/>
+              </w:rPr>
+              <w:t>2</w:t>
+            </w:r>
+            <w:r>
+              <w:rPr>
+                <w:rFonts w:cs="Arial"/>
+                <w:sz w:val="18"/>
+                <w:szCs w:val="18"/>
+              </w:rPr>
+              <w:t>018/5/13</w:t>
+            </w:r>
           </w:p>
         </w:tc>
         <w:tc>
@@ -1606,6 +1640,22 @@
                 <w:szCs w:val="18"/>
               </w:rPr>
             </w:pPr>
+            <w:r>
+              <w:rPr>
+                <w:rFonts w:cs="Arial" w:hint="eastAsia"/>
+                <w:sz w:val="18"/>
+                <w:szCs w:val="18"/>
+              </w:rPr>
+              <w:t>Q</w:t>
+            </w:r>
+            <w:r>
+              <w:rPr>
+                <w:rFonts w:cs="Arial"/>
+                <w:sz w:val="18"/>
+                <w:szCs w:val="18"/>
+              </w:rPr>
+              <w:t>izhou Xie</w:t>
+            </w:r>
           </w:p>
         </w:tc>
         <w:tc>
@@ -1622,6 +1672,22 @@
                 <w:szCs w:val="18"/>
               </w:rPr>
             </w:pPr>
+            <w:r>
+              <w:rPr>
+                <w:rFonts w:cs="Arial" w:hint="eastAsia"/>
+                <w:sz w:val="18"/>
+                <w:szCs w:val="18"/>
+              </w:rPr>
+              <w:t>7</w:t>
+            </w:r>
+            <w:r>
+              <w:rPr>
+                <w:rFonts w:cs="Arial"/>
+                <w:sz w:val="18"/>
+                <w:szCs w:val="18"/>
+              </w:rPr>
+              <w:t>.0</w:t>
+            </w:r>
           </w:p>
         </w:tc>
         <w:tc>
@@ -1638,6 +1704,14 @@
                 <w:szCs w:val="18"/>
               </w:rPr>
             </w:pPr>
+            <w:r>
+              <w:rPr>
+                <w:rFonts w:cs="Arial"/>
+                <w:sz w:val="18"/>
+                <w:szCs w:val="18"/>
+              </w:rPr>
+              <w:t>Make some changes to the ER diagram</w:t>
+            </w:r>
           </w:p>
         </w:tc>
       </w:tr>
@@ -4494,14 +4568,27 @@
       <w:r>
         <w:t xml:space="preserve">Figure </w:t>
       </w:r>
-      <w:fldSimple w:instr=" SEQ Figure \* ARABIC ">
-        <w:r>
-          <w:rPr>
-            <w:noProof/>
-          </w:rPr>
-          <w:t>2</w:t>
-        </w:r>
-      </w:fldSimple>
+      <w:r>
+        <w:fldChar w:fldCharType="begin"/>
+      </w:r>
+      <w:r>
+        <w:instrText xml:space="preserve"> SEQ Figure \* ARABIC </w:instrText>
+      </w:r>
+      <w:r>
+        <w:fldChar w:fldCharType="separate"/>
+      </w:r>
+      <w:r>
+        <w:rPr>
+          <w:noProof/>
+        </w:rPr>
+        <w:t>2</w:t>
+      </w:r>
+      <w:r>
+        <w:rPr>
+          <w:noProof/>
+        </w:rPr>
+        <w:fldChar w:fldCharType="end"/>
+      </w:r>
       <w:r>
         <w:t xml:space="preserve"> </w:t>
       </w:r>
@@ -4628,14 +4715,27 @@
       <w:r>
         <w:t xml:space="preserve">Figure </w:t>
       </w:r>
-      <w:fldSimple w:instr=" SEQ Figure \* ARABIC ">
-        <w:r>
-          <w:rPr>
-            <w:noProof/>
-          </w:rPr>
-          <w:t>3</w:t>
-        </w:r>
-      </w:fldSimple>
+      <w:r>
+        <w:fldChar w:fldCharType="begin"/>
+      </w:r>
+      <w:r>
+        <w:instrText xml:space="preserve"> SEQ Figure \* ARABIC </w:instrText>
+      </w:r>
+      <w:r>
+        <w:fldChar w:fldCharType="separate"/>
+      </w:r>
+      <w:r>
+        <w:rPr>
+          <w:noProof/>
+        </w:rPr>
+        <w:t>3</w:t>
+      </w:r>
+      <w:r>
+        <w:rPr>
+          <w:noProof/>
+        </w:rPr>
+        <w:fldChar w:fldCharType="end"/>
+      </w:r>
       <w:r>
         <w:t xml:space="preserve"> </w:t>
       </w:r>
@@ -4780,14 +4880,27 @@
       <w:r>
         <w:t xml:space="preserve">Figure </w:t>
       </w:r>
-      <w:fldSimple w:instr=" SEQ Figure \* ARABIC ">
-        <w:r>
-          <w:rPr>
-            <w:noProof/>
-          </w:rPr>
-          <w:t>4</w:t>
-        </w:r>
-      </w:fldSimple>
+      <w:r>
+        <w:fldChar w:fldCharType="begin"/>
+      </w:r>
+      <w:r>
+        <w:instrText xml:space="preserve"> SEQ Figure \* ARABIC </w:instrText>
+      </w:r>
+      <w:r>
+        <w:fldChar w:fldCharType="separate"/>
+      </w:r>
+      <w:r>
+        <w:rPr>
+          <w:noProof/>
+        </w:rPr>
+        <w:t>4</w:t>
+      </w:r>
+      <w:r>
+        <w:rPr>
+          <w:noProof/>
+        </w:rPr>
+        <w:fldChar w:fldCharType="end"/>
+      </w:r>
       <w:r>
         <w:t xml:space="preserve"> Check-in page</w:t>
       </w:r>
@@ -4987,14 +5100,27 @@
       <w:r>
         <w:t xml:space="preserve">Figure </w:t>
       </w:r>
-      <w:fldSimple w:instr=" SEQ Figure \* ARABIC ">
-        <w:r>
-          <w:rPr>
-            <w:noProof/>
-          </w:rPr>
-          <w:t>5</w:t>
-        </w:r>
-      </w:fldSimple>
+      <w:r>
+        <w:fldChar w:fldCharType="begin"/>
+      </w:r>
+      <w:r>
+        <w:instrText xml:space="preserve"> SEQ Figure \* ARABIC </w:instrText>
+      </w:r>
+      <w:r>
+        <w:fldChar w:fldCharType="separate"/>
+      </w:r>
+      <w:r>
+        <w:rPr>
+          <w:noProof/>
+        </w:rPr>
+        <w:t>5</w:t>
+      </w:r>
+      <w:r>
+        <w:rPr>
+          <w:noProof/>
+        </w:rPr>
+        <w:fldChar w:fldCharType="end"/>
+      </w:r>
       <w:r>
         <w:t xml:space="preserve"> </w:t>
       </w:r>
@@ -5258,14 +5384,27 @@
       <w:r>
         <w:t xml:space="preserve">Figure </w:t>
       </w:r>
-      <w:fldSimple w:instr=" SEQ Figure \* ARABIC ">
-        <w:r>
-          <w:rPr>
-            <w:noProof/>
-          </w:rPr>
-          <w:t>6</w:t>
-        </w:r>
-      </w:fldSimple>
+      <w:r>
+        <w:fldChar w:fldCharType="begin"/>
+      </w:r>
+      <w:r>
+        <w:instrText xml:space="preserve"> SEQ Figure \* ARABIC </w:instrText>
+      </w:r>
+      <w:r>
+        <w:fldChar w:fldCharType="separate"/>
+      </w:r>
+      <w:r>
+        <w:rPr>
+          <w:noProof/>
+        </w:rPr>
+        <w:t>6</w:t>
+      </w:r>
+      <w:r>
+        <w:rPr>
+          <w:noProof/>
+        </w:rPr>
+        <w:fldChar w:fldCharType="end"/>
+      </w:r>
       <w:r>
         <w:t xml:space="preserve"> </w:t>
       </w:r>
@@ -5404,14 +5543,27 @@
       <w:r>
         <w:t xml:space="preserve">Figure </w:t>
       </w:r>
-      <w:fldSimple w:instr=" SEQ Figure \* ARABIC ">
-        <w:r>
-          <w:rPr>
-            <w:noProof/>
-          </w:rPr>
-          <w:t>7</w:t>
-        </w:r>
-      </w:fldSimple>
+      <w:r>
+        <w:fldChar w:fldCharType="begin"/>
+      </w:r>
+      <w:r>
+        <w:instrText xml:space="preserve"> SEQ Figure \* ARABIC </w:instrText>
+      </w:r>
+      <w:r>
+        <w:fldChar w:fldCharType="separate"/>
+      </w:r>
+      <w:r>
+        <w:rPr>
+          <w:noProof/>
+        </w:rPr>
+        <w:t>7</w:t>
+      </w:r>
+      <w:r>
+        <w:rPr>
+          <w:noProof/>
+        </w:rPr>
+        <w:fldChar w:fldCharType="end"/>
+      </w:r>
       <w:r>
         <w:t xml:space="preserve"> </w:t>
       </w:r>
@@ -5459,166 +5611,164 @@
           <w:lang w:eastAsia="zh-CN"/>
         </w:rPr>
       </w:pPr>
-      <w:bookmarkStart w:id="17" w:name="_GoBack"/>
+      <w:r>
+        <w:rPr>
+          <w:lang w:eastAsia="zh-CN"/>
+        </w:rPr>
+        <w:t xml:space="preserve">The current page can be browsed by the logged-in members and </w:t>
+      </w:r>
+      <w:r>
+        <w:rPr>
+          <w:lang w:eastAsia="zh-CN"/>
+        </w:rPr>
+        <w:t>staffs</w:t>
+      </w:r>
+      <w:r>
+        <w:rPr>
+          <w:lang w:eastAsia="zh-CN"/>
+        </w:rPr>
+        <w:t>. A form is displayed on the page</w:t>
+      </w:r>
+      <w:r>
+        <w:rPr>
+          <w:lang w:eastAsia="zh-CN"/>
+        </w:rPr>
+        <w:t xml:space="preserve"> which contains </w:t>
+      </w:r>
+      <w:r>
+        <w:rPr>
+          <w:lang w:eastAsia="zh-CN"/>
+        </w:rPr>
+        <w:t xml:space="preserve">a drop-down menu </w:t>
+      </w:r>
+      <w:r>
+        <w:rPr>
+          <w:lang w:eastAsia="zh-CN"/>
+        </w:rPr>
+        <w:t>of</w:t>
+      </w:r>
+      <w:r>
+        <w:rPr>
+          <w:lang w:eastAsia="zh-CN"/>
+        </w:rPr>
+        <w:t xml:space="preserve"> the coach and a</w:t>
+      </w:r>
+      <w:r>
+        <w:rPr>
+          <w:lang w:eastAsia="zh-CN"/>
+        </w:rPr>
+        <w:t>n</w:t>
+      </w:r>
+      <w:r>
+        <w:rPr>
+          <w:lang w:eastAsia="zh-CN"/>
+        </w:rPr>
+        <w:t xml:space="preserve"> </w:t>
+      </w:r>
+      <w:r>
+        <w:rPr>
+          <w:lang w:eastAsia="zh-CN"/>
+        </w:rPr>
+        <w:t>input-</w:t>
+      </w:r>
+      <w:r>
+        <w:rPr>
+          <w:lang w:eastAsia="zh-CN"/>
+        </w:rPr>
+        <w:t xml:space="preserve">box </w:t>
+      </w:r>
+      <w:r>
+        <w:rPr>
+          <w:lang w:eastAsia="zh-CN"/>
+        </w:rPr>
+        <w:t>of</w:t>
+      </w:r>
+      <w:r>
+        <w:rPr>
+          <w:lang w:eastAsia="zh-CN"/>
+        </w:rPr>
+        <w:t xml:space="preserve"> the date and time. After the user clicks </w:t>
+      </w:r>
+      <w:r>
+        <w:rPr>
+          <w:lang w:eastAsia="zh-CN"/>
+        </w:rPr>
+        <w:t xml:space="preserve">the </w:t>
+      </w:r>
+      <w:r>
+        <w:rPr>
+          <w:lang w:eastAsia="zh-CN"/>
+        </w:rPr>
+        <w:t>submit</w:t>
+      </w:r>
+      <w:r>
+        <w:rPr>
+          <w:lang w:eastAsia="zh-CN"/>
+        </w:rPr>
+        <w:t xml:space="preserve"> button</w:t>
+      </w:r>
+      <w:r>
+        <w:rPr>
+          <w:lang w:eastAsia="zh-CN"/>
+        </w:rPr>
+        <w:t>, the application</w:t>
+      </w:r>
+      <w:r>
+        <w:rPr>
+          <w:lang w:eastAsia="zh-CN"/>
+        </w:rPr>
+        <w:t xml:space="preserve"> would</w:t>
+      </w:r>
+      <w:r>
+        <w:rPr>
+          <w:lang w:eastAsia="zh-CN"/>
+        </w:rPr>
+        <w:t xml:space="preserve"> be </w:t>
+      </w:r>
+      <w:proofErr w:type="gramStart"/>
+      <w:r>
+        <w:rPr>
+          <w:lang w:eastAsia="zh-CN"/>
+        </w:rPr>
+        <w:t>submit</w:t>
+      </w:r>
+      <w:proofErr w:type="gramEnd"/>
+      <w:r>
+        <w:rPr>
+          <w:lang w:eastAsia="zh-CN"/>
+        </w:rPr>
+        <w:t>.</w:t>
+      </w:r>
+    </w:p>
+    <w:p>
+      <w:pPr>
+        <w:pStyle w:val="2"/>
+        <w:rPr>
+          <w:lang w:eastAsia="zh-CN"/>
+        </w:rPr>
+      </w:pPr>
+      <w:bookmarkStart w:id="17" w:name="_Toc512596770"/>
+      <w:r>
+        <w:rPr>
+          <w:rFonts w:hint="eastAsia"/>
+          <w:lang w:eastAsia="zh-CN"/>
+        </w:rPr>
+        <w:t>Balance</w:t>
+      </w:r>
+      <w:r>
+        <w:rPr>
+          <w:lang w:eastAsia="zh-CN"/>
+        </w:rPr>
+        <w:t xml:space="preserve"> </w:t>
+      </w:r>
+      <w:r>
+        <w:rPr>
+          <w:rFonts w:hint="eastAsia"/>
+          <w:lang w:eastAsia="zh-CN"/>
+        </w:rPr>
+        <w:t>Report</w:t>
+      </w:r>
       <w:bookmarkEnd w:id="17"/>
-      <w:r>
-        <w:rPr>
-          <w:lang w:eastAsia="zh-CN"/>
-        </w:rPr>
-        <w:t xml:space="preserve">The current page can be browsed by the logged-in members and </w:t>
-      </w:r>
-      <w:r>
-        <w:rPr>
-          <w:lang w:eastAsia="zh-CN"/>
-        </w:rPr>
-        <w:t>staffs</w:t>
-      </w:r>
-      <w:r>
-        <w:rPr>
-          <w:lang w:eastAsia="zh-CN"/>
-        </w:rPr>
-        <w:t>. A form is displayed on the page</w:t>
-      </w:r>
-      <w:r>
-        <w:rPr>
-          <w:lang w:eastAsia="zh-CN"/>
-        </w:rPr>
-        <w:t xml:space="preserve"> which contains </w:t>
-      </w:r>
-      <w:r>
-        <w:rPr>
-          <w:lang w:eastAsia="zh-CN"/>
-        </w:rPr>
-        <w:t xml:space="preserve">a drop-down menu </w:t>
-      </w:r>
-      <w:r>
-        <w:rPr>
-          <w:lang w:eastAsia="zh-CN"/>
-        </w:rPr>
-        <w:t>of</w:t>
-      </w:r>
-      <w:r>
-        <w:rPr>
-          <w:lang w:eastAsia="zh-CN"/>
-        </w:rPr>
-        <w:t xml:space="preserve"> the coach and a</w:t>
-      </w:r>
-      <w:r>
-        <w:rPr>
-          <w:lang w:eastAsia="zh-CN"/>
-        </w:rPr>
-        <w:t>n</w:t>
-      </w:r>
-      <w:r>
-        <w:rPr>
-          <w:lang w:eastAsia="zh-CN"/>
-        </w:rPr>
-        <w:t xml:space="preserve"> </w:t>
-      </w:r>
-      <w:r>
-        <w:rPr>
-          <w:lang w:eastAsia="zh-CN"/>
-        </w:rPr>
-        <w:t>input-</w:t>
-      </w:r>
-      <w:r>
-        <w:rPr>
-          <w:lang w:eastAsia="zh-CN"/>
-        </w:rPr>
-        <w:t xml:space="preserve">box </w:t>
-      </w:r>
-      <w:r>
-        <w:rPr>
-          <w:lang w:eastAsia="zh-CN"/>
-        </w:rPr>
-        <w:t>of</w:t>
-      </w:r>
-      <w:r>
-        <w:rPr>
-          <w:lang w:eastAsia="zh-CN"/>
-        </w:rPr>
-        <w:t xml:space="preserve"> the date and time. After the user clicks </w:t>
-      </w:r>
-      <w:r>
-        <w:rPr>
-          <w:lang w:eastAsia="zh-CN"/>
-        </w:rPr>
-        <w:t xml:space="preserve">the </w:t>
-      </w:r>
-      <w:r>
-        <w:rPr>
-          <w:lang w:eastAsia="zh-CN"/>
-        </w:rPr>
-        <w:t>submit</w:t>
-      </w:r>
-      <w:r>
-        <w:rPr>
-          <w:lang w:eastAsia="zh-CN"/>
-        </w:rPr>
-        <w:t xml:space="preserve"> button</w:t>
-      </w:r>
-      <w:r>
-        <w:rPr>
-          <w:lang w:eastAsia="zh-CN"/>
-        </w:rPr>
-        <w:t>, the application</w:t>
-      </w:r>
-      <w:r>
-        <w:rPr>
-          <w:lang w:eastAsia="zh-CN"/>
-        </w:rPr>
-        <w:t xml:space="preserve"> would</w:t>
-      </w:r>
-      <w:r>
-        <w:rPr>
-          <w:lang w:eastAsia="zh-CN"/>
-        </w:rPr>
-        <w:t xml:space="preserve"> be </w:t>
-      </w:r>
-      <w:proofErr w:type="gramStart"/>
-      <w:r>
-        <w:rPr>
-          <w:lang w:eastAsia="zh-CN"/>
-        </w:rPr>
-        <w:t>submit</w:t>
-      </w:r>
-      <w:proofErr w:type="gramEnd"/>
-      <w:r>
-        <w:rPr>
-          <w:lang w:eastAsia="zh-CN"/>
-        </w:rPr>
-        <w:t>.</w:t>
-      </w:r>
-    </w:p>
-    <w:p>
-      <w:pPr>
-        <w:pStyle w:val="2"/>
-        <w:rPr>
-          <w:lang w:eastAsia="zh-CN"/>
-        </w:rPr>
-      </w:pPr>
-      <w:bookmarkStart w:id="18" w:name="_Toc512596770"/>
-      <w:r>
-        <w:rPr>
-          <w:rFonts w:hint="eastAsia"/>
-          <w:lang w:eastAsia="zh-CN"/>
-        </w:rPr>
-        <w:t>Balance</w:t>
-      </w:r>
-      <w:r>
-        <w:rPr>
-          <w:lang w:eastAsia="zh-CN"/>
-        </w:rPr>
-        <w:t xml:space="preserve"> </w:t>
-      </w:r>
-      <w:r>
-        <w:rPr>
-          <w:rFonts w:hint="eastAsia"/>
-          <w:lang w:eastAsia="zh-CN"/>
-        </w:rPr>
-        <w:t>Report</w:t>
-      </w:r>
-      <w:bookmarkEnd w:id="18"/>
     </w:p>
     <w:p>
       <w:pPr>
@@ -5769,7 +5919,7 @@
       <w:pPr>
         <w:pStyle w:val="2"/>
       </w:pPr>
-      <w:bookmarkStart w:id="19" w:name="_Toc512596771"/>
+      <w:bookmarkStart w:id="18" w:name="_Toc512596771"/>
       <w:r>
         <w:rPr>
           <w:rFonts w:hint="eastAsia"/>
@@ -5787,7 +5937,7 @@
         </w:rPr>
         <w:t>Member</w:t>
       </w:r>
-      <w:bookmarkEnd w:id="19"/>
+      <w:bookmarkEnd w:id="18"/>
     </w:p>
     <w:p>
       <w:pPr>
@@ -5844,14 +5994,27 @@
       <w:r>
         <w:t xml:space="preserve">Figure </w:t>
       </w:r>
-      <w:fldSimple w:instr=" SEQ Figure \* ARABIC ">
-        <w:r>
-          <w:rPr>
-            <w:noProof/>
-          </w:rPr>
-          <w:t>9</w:t>
-        </w:r>
-      </w:fldSimple>
+      <w:r>
+        <w:fldChar w:fldCharType="begin"/>
+      </w:r>
+      <w:r>
+        <w:instrText xml:space="preserve"> SEQ Figure \* ARABIC </w:instrText>
+      </w:r>
+      <w:r>
+        <w:fldChar w:fldCharType="separate"/>
+      </w:r>
+      <w:r>
+        <w:rPr>
+          <w:noProof/>
+        </w:rPr>
+        <w:t>9</w:t>
+      </w:r>
+      <w:r>
+        <w:rPr>
+          <w:noProof/>
+        </w:rPr>
+        <w:fldChar w:fldCharType="end"/>
+      </w:r>
       <w:r>
         <w:t xml:space="preserve"> </w:t>
       </w:r>
@@ -6038,7 +6201,7 @@
       <w:pPr>
         <w:pStyle w:val="2"/>
       </w:pPr>
-      <w:bookmarkStart w:id="20" w:name="_Toc512596772"/>
+      <w:bookmarkStart w:id="19" w:name="_Toc512596772"/>
       <w:r>
         <w:rPr>
           <w:rFonts w:hint="eastAsia"/>
@@ -6057,7 +6220,7 @@
         </w:rPr>
         <w:t>Coach</w:t>
       </w:r>
-      <w:bookmarkEnd w:id="20"/>
+      <w:bookmarkEnd w:id="19"/>
     </w:p>
     <w:p>
       <w:pPr>
@@ -6114,14 +6277,27 @@
       <w:r>
         <w:t xml:space="preserve">Figure </w:t>
       </w:r>
-      <w:fldSimple w:instr=" SEQ Figure \* ARABIC ">
-        <w:r>
-          <w:rPr>
-            <w:noProof/>
-          </w:rPr>
-          <w:t>10</w:t>
-        </w:r>
-      </w:fldSimple>
+      <w:r>
+        <w:fldChar w:fldCharType="begin"/>
+      </w:r>
+      <w:r>
+        <w:instrText xml:space="preserve"> SEQ Figure \* ARABIC </w:instrText>
+      </w:r>
+      <w:r>
+        <w:fldChar w:fldCharType="separate"/>
+      </w:r>
+      <w:r>
+        <w:rPr>
+          <w:noProof/>
+        </w:rPr>
+        <w:t>10</w:t>
+      </w:r>
+      <w:r>
+        <w:rPr>
+          <w:noProof/>
+        </w:rPr>
+        <w:fldChar w:fldCharType="end"/>
+      </w:r>
       <w:r>
         <w:t xml:space="preserve"> </w:t>
       </w:r>
@@ -6159,7 +6335,7 @@
           <w:lang w:eastAsia="zh-CN"/>
         </w:rPr>
       </w:pPr>
-      <w:bookmarkStart w:id="21" w:name="_Toc512596773"/>
+      <w:bookmarkStart w:id="20" w:name="_Toc512596773"/>
       <w:r>
         <w:rPr>
           <w:lang w:eastAsia="zh-CN"/>
@@ -6338,7 +6514,7 @@
         </w:rPr>
         <w:t>Info</w:t>
       </w:r>
-      <w:bookmarkEnd w:id="21"/>
+      <w:bookmarkEnd w:id="20"/>
     </w:p>
     <w:p>
       <w:pPr>
@@ -6349,10 +6525,10 @@
           <w:noProof/>
         </w:rPr>
         <w:drawing>
-          <wp:inline distT="0" distB="0" distL="0" distR="0" wp14:anchorId="17D71807" wp14:editId="25C5C313">
-            <wp:extent cx="6097270" cy="2968625"/>
-            <wp:effectExtent l="0" t="0" r="0" b="3175"/>
-            <wp:docPr id="15" name="Picture 15"/>
+          <wp:inline distT="0" distB="0" distL="0" distR="0" wp14:anchorId="7F5C6AEC" wp14:editId="0448FB6A">
+            <wp:extent cx="6097270" cy="3037205"/>
+            <wp:effectExtent l="0" t="0" r="0" b="0"/>
+            <wp:docPr id="16" name="图片 16"/>
             <wp:cNvGraphicFramePr>
               <a:graphicFrameLocks xmlns:a="http://schemas.openxmlformats.org/drawingml/2006/main" noChangeAspect="1"/>
             </wp:cNvGraphicFramePr>
@@ -6372,7 +6548,7 @@
                   <pic:spPr>
                     <a:xfrm>
                       <a:off x="0" y="0"/>
-                      <a:ext cx="6097270" cy="2968625"/>
+                      <a:ext cx="6097270" cy="3037205"/>
                     </a:xfrm>
                     <a:prstGeom prst="rect">
                       <a:avLst/>
@@ -6384,6 +6560,8 @@
           </wp:inline>
         </w:drawing>
       </w:r>
+      <w:bookmarkStart w:id="21" w:name="_GoBack"/>
+      <w:bookmarkEnd w:id="21"/>
     </w:p>
     <w:p>
       <w:pPr>
@@ -6395,14 +6573,27 @@
       <w:r>
         <w:t xml:space="preserve">Figure </w:t>
       </w:r>
-      <w:fldSimple w:instr=" SEQ Figure \* ARABIC ">
-        <w:r>
-          <w:rPr>
-            <w:noProof/>
-          </w:rPr>
-          <w:t>11</w:t>
-        </w:r>
-      </w:fldSimple>
+      <w:r>
+        <w:fldChar w:fldCharType="begin"/>
+      </w:r>
+      <w:r>
+        <w:instrText xml:space="preserve"> SEQ Figure \* ARABIC </w:instrText>
+      </w:r>
+      <w:r>
+        <w:fldChar w:fldCharType="separate"/>
+      </w:r>
+      <w:r>
+        <w:rPr>
+          <w:noProof/>
+        </w:rPr>
+        <w:t>11</w:t>
+      </w:r>
+      <w:r>
+        <w:rPr>
+          <w:noProof/>
+        </w:rPr>
+        <w:fldChar w:fldCharType="end"/>
+      </w:r>
       <w:r>
         <w:t xml:space="preserve"> </w:t>
       </w:r>
@@ -6498,10 +6689,10 @@
           <w:szCs w:val="20"/>
         </w:rPr>
         <w:drawing>
-          <wp:inline distT="0" distB="0" distL="0" distR="0" wp14:anchorId="3B686308" wp14:editId="7B133D91">
-            <wp:extent cx="6045776" cy="5364988"/>
-            <wp:effectExtent l="0" t="0" r="0" b="7620"/>
-            <wp:docPr id="30" name="Picture 30"/>
+          <wp:inline distT="0" distB="0" distL="0" distR="0" wp14:anchorId="7E1DDB92" wp14:editId="4BFA4BD6">
+            <wp:extent cx="6086475" cy="3891915"/>
+            <wp:effectExtent l="0" t="0" r="9525" b="0"/>
+            <wp:docPr id="5" name="图片 5"/>
             <wp:cNvGraphicFramePr>
               <a:graphicFrameLocks xmlns:a="http://schemas.openxmlformats.org/drawingml/2006/main" noChangeAspect="1"/>
             </wp:cNvGraphicFramePr>
@@ -6509,13 +6700,13 @@
               <a:graphicData uri="http://schemas.openxmlformats.org/drawingml/2006/picture">
                 <pic:pic xmlns:pic="http://schemas.openxmlformats.org/drawingml/2006/picture">
                   <pic:nvPicPr>
-                    <pic:cNvPr id="0" name="Picture 2"/>
+                    <pic:cNvPr id="0" name="Picture 1"/>
                     <pic:cNvPicPr>
                       <a:picLocks noChangeAspect="1" noChangeArrowheads="1"/>
                     </pic:cNvPicPr>
                   </pic:nvPicPr>
                   <pic:blipFill>
-                    <a:blip r:embed="rId19">
+                    <a:blip r:embed="rId19" cstate="print">
                       <a:extLst>
                         <a:ext uri="{28A0092B-C50C-407E-A947-70E740481C1C}">
                           <a14:useLocalDpi xmlns:a14="http://schemas.microsoft.com/office/drawing/2010/main" val="0"/>
@@ -6530,12 +6721,15 @@
                   <pic:spPr bwMode="auto">
                     <a:xfrm>
                       <a:off x="0" y="0"/>
-                      <a:ext cx="6053918" cy="5372213"/>
+                      <a:ext cx="6086475" cy="3891915"/>
                     </a:xfrm>
                     <a:prstGeom prst="rect">
                       <a:avLst/>
                     </a:prstGeom>
                     <a:noFill/>
+                    <a:ln>
+                      <a:noFill/>
+                    </a:ln>
                   </pic:spPr>
                 </pic:pic>
               </a:graphicData>
@@ -6557,14 +6751,27 @@
       <w:r>
         <w:t xml:space="preserve">Figure </w:t>
       </w:r>
-      <w:fldSimple w:instr=" SEQ Figure \* ARABIC ">
-        <w:r>
-          <w:rPr>
-            <w:noProof/>
-          </w:rPr>
-          <w:t>12</w:t>
-        </w:r>
-      </w:fldSimple>
+      <w:r>
+        <w:fldChar w:fldCharType="begin"/>
+      </w:r>
+      <w:r>
+        <w:instrText xml:space="preserve"> SEQ Figure \* ARABIC </w:instrText>
+      </w:r>
+      <w:r>
+        <w:fldChar w:fldCharType="separate"/>
+      </w:r>
+      <w:r>
+        <w:rPr>
+          <w:noProof/>
+        </w:rPr>
+        <w:t>12</w:t>
+      </w:r>
+      <w:r>
+        <w:rPr>
+          <w:noProof/>
+        </w:rPr>
+        <w:fldChar w:fldCharType="end"/>
+      </w:r>
       <w:r>
         <w:t xml:space="preserve"> </w:t>
       </w:r>
@@ -6709,14 +6916,27 @@
       <w:r>
         <w:t xml:space="preserve">Figure </w:t>
       </w:r>
-      <w:fldSimple w:instr=" SEQ Figure \* ARABIC ">
-        <w:r>
-          <w:rPr>
-            <w:noProof/>
-          </w:rPr>
-          <w:t>13</w:t>
-        </w:r>
-      </w:fldSimple>
+      <w:r>
+        <w:fldChar w:fldCharType="begin"/>
+      </w:r>
+      <w:r>
+        <w:instrText xml:space="preserve"> SEQ Figure \* ARABIC </w:instrText>
+      </w:r>
+      <w:r>
+        <w:fldChar w:fldCharType="separate"/>
+      </w:r>
+      <w:r>
+        <w:rPr>
+          <w:noProof/>
+        </w:rPr>
+        <w:t>13</w:t>
+      </w:r>
+      <w:r>
+        <w:rPr>
+          <w:noProof/>
+        </w:rPr>
+        <w:fldChar w:fldCharType="end"/>
+      </w:r>
       <w:r>
         <w:t xml:space="preserve"> </w:t>
       </w:r>
@@ -6800,14 +7020,27 @@
       <w:r>
         <w:t xml:space="preserve">Figure </w:t>
       </w:r>
-      <w:fldSimple w:instr=" SEQ Figure \* ARABIC ">
-        <w:r>
-          <w:rPr>
-            <w:noProof/>
-          </w:rPr>
-          <w:t>14</w:t>
-        </w:r>
-      </w:fldSimple>
+      <w:r>
+        <w:fldChar w:fldCharType="begin"/>
+      </w:r>
+      <w:r>
+        <w:instrText xml:space="preserve"> SEQ Figure \* ARABIC </w:instrText>
+      </w:r>
+      <w:r>
+        <w:fldChar w:fldCharType="separate"/>
+      </w:r>
+      <w:r>
+        <w:rPr>
+          <w:noProof/>
+        </w:rPr>
+        <w:t>14</w:t>
+      </w:r>
+      <w:r>
+        <w:rPr>
+          <w:noProof/>
+        </w:rPr>
+        <w:fldChar w:fldCharType="end"/>
+      </w:r>
       <w:r>
         <w:t xml:space="preserve"> Appointment </w:t>
       </w:r>
@@ -6895,14 +7128,27 @@
       <w:r>
         <w:t xml:space="preserve">Figure </w:t>
       </w:r>
-      <w:fldSimple w:instr=" SEQ Figure \* ARABIC ">
-        <w:r>
-          <w:rPr>
-            <w:noProof/>
-          </w:rPr>
-          <w:t>15</w:t>
-        </w:r>
-      </w:fldSimple>
+      <w:r>
+        <w:fldChar w:fldCharType="begin"/>
+      </w:r>
+      <w:r>
+        <w:instrText xml:space="preserve"> SEQ Figure \* ARABIC </w:instrText>
+      </w:r>
+      <w:r>
+        <w:fldChar w:fldCharType="separate"/>
+      </w:r>
+      <w:r>
+        <w:rPr>
+          <w:noProof/>
+        </w:rPr>
+        <w:t>15</w:t>
+      </w:r>
+      <w:r>
+        <w:rPr>
+          <w:noProof/>
+        </w:rPr>
+        <w:fldChar w:fldCharType="end"/>
+      </w:r>
       <w:r>
         <w:t xml:space="preserve"> Recharge </w:t>
       </w:r>
@@ -6982,14 +7228,27 @@
       <w:r>
         <w:t xml:space="preserve">Figure </w:t>
       </w:r>
-      <w:fldSimple w:instr=" SEQ Figure \* ARABIC ">
-        <w:r>
-          <w:rPr>
-            <w:noProof/>
-          </w:rPr>
-          <w:t>16</w:t>
-        </w:r>
-      </w:fldSimple>
+      <w:r>
+        <w:fldChar w:fldCharType="begin"/>
+      </w:r>
+      <w:r>
+        <w:instrText xml:space="preserve"> SEQ Figure \* ARABIC </w:instrText>
+      </w:r>
+      <w:r>
+        <w:fldChar w:fldCharType="separate"/>
+      </w:r>
+      <w:r>
+        <w:rPr>
+          <w:noProof/>
+        </w:rPr>
+        <w:t>16</w:t>
+      </w:r>
+      <w:r>
+        <w:rPr>
+          <w:noProof/>
+        </w:rPr>
+        <w:fldChar w:fldCharType="end"/>
+      </w:r>
       <w:r>
         <w:t xml:space="preserve"> Recharge Verify </w:t>
       </w:r>
@@ -7070,14 +7329,27 @@
       <w:r>
         <w:t xml:space="preserve">Figure </w:t>
       </w:r>
-      <w:fldSimple w:instr=" SEQ Figure \* ARABIC ">
-        <w:r>
-          <w:rPr>
-            <w:noProof/>
-          </w:rPr>
-          <w:t>17</w:t>
-        </w:r>
-      </w:fldSimple>
+      <w:r>
+        <w:fldChar w:fldCharType="begin"/>
+      </w:r>
+      <w:r>
+        <w:instrText xml:space="preserve"> SEQ Figure \* ARABIC </w:instrText>
+      </w:r>
+      <w:r>
+        <w:fldChar w:fldCharType="separate"/>
+      </w:r>
+      <w:r>
+        <w:rPr>
+          <w:noProof/>
+        </w:rPr>
+        <w:t>17</w:t>
+      </w:r>
+      <w:r>
+        <w:rPr>
+          <w:noProof/>
+        </w:rPr>
+        <w:fldChar w:fldCharType="end"/>
+      </w:r>
       <w:r>
         <w:t xml:space="preserve"> Check - in </w:t>
       </w:r>
@@ -7157,14 +7429,27 @@
       <w:r>
         <w:t xml:space="preserve">Figure </w:t>
       </w:r>
-      <w:fldSimple w:instr=" SEQ Figure \* ARABIC ">
-        <w:r>
-          <w:rPr>
-            <w:noProof/>
-          </w:rPr>
-          <w:t>18</w:t>
-        </w:r>
-      </w:fldSimple>
+      <w:r>
+        <w:fldChar w:fldCharType="begin"/>
+      </w:r>
+      <w:r>
+        <w:instrText xml:space="preserve"> SEQ Figure \* ARABIC </w:instrText>
+      </w:r>
+      <w:r>
+        <w:fldChar w:fldCharType="separate"/>
+      </w:r>
+      <w:r>
+        <w:rPr>
+          <w:noProof/>
+        </w:rPr>
+        <w:t>18</w:t>
+      </w:r>
+      <w:r>
+        <w:rPr>
+          <w:noProof/>
+        </w:rPr>
+        <w:fldChar w:fldCharType="end"/>
+      </w:r>
       <w:r>
         <w:t xml:space="preserve"> </w:t>
       </w:r>
@@ -7281,14 +7566,27 @@
       <w:r>
         <w:t xml:space="preserve">Figure </w:t>
       </w:r>
-      <w:fldSimple w:instr=" SEQ Figure \* ARABIC ">
-        <w:r>
-          <w:rPr>
-            <w:noProof/>
-          </w:rPr>
-          <w:t>19</w:t>
-        </w:r>
-      </w:fldSimple>
+      <w:r>
+        <w:fldChar w:fldCharType="begin"/>
+      </w:r>
+      <w:r>
+        <w:instrText xml:space="preserve"> SEQ Figure \* ARABIC </w:instrText>
+      </w:r>
+      <w:r>
+        <w:fldChar w:fldCharType="separate"/>
+      </w:r>
+      <w:r>
+        <w:rPr>
+          <w:noProof/>
+        </w:rPr>
+        <w:t>19</w:t>
+      </w:r>
+      <w:r>
+        <w:rPr>
+          <w:noProof/>
+        </w:rPr>
+        <w:fldChar w:fldCharType="end"/>
+      </w:r>
       <w:r>
         <w:t xml:space="preserve"> Create Member / Coach </w:t>
       </w:r>
@@ -7297,8 +7595,12 @@
       </w:r>
     </w:p>
     <w:sectPr>
-      <w:headerReference w:type="default" r:id="rId27"/>
-      <w:footerReference w:type="default" r:id="rId28"/>
+      <w:headerReference w:type="even" r:id="rId27"/>
+      <w:headerReference w:type="default" r:id="rId28"/>
+      <w:footerReference w:type="even" r:id="rId29"/>
+      <w:footerReference w:type="default" r:id="rId30"/>
+      <w:headerReference w:type="first" r:id="rId31"/>
+      <w:footerReference w:type="first" r:id="rId32"/>
       <w:pgSz w:w="12240" w:h="15840"/>
       <w:pgMar w:top="1440" w:right="1319" w:bottom="1440" w:left="1319" w:header="720" w:footer="720" w:gutter="0"/>
       <w:cols w:space="720"/>
@@ -7328,6 +7630,16 @@
 </file>
 
 <file path=word/footer1.xml><?xml version="1.0" encoding="utf-8"?>
+<w:ftr xmlns:wpc="http://schemas.microsoft.com/office/word/2010/wordprocessingCanvas" xmlns:cx="http://schemas.microsoft.com/office/drawing/2014/chartex" xmlns:cx1="http://schemas.microsoft.com/office/drawing/2015/9/8/chartex" xmlns:cx2="http://schemas.microsoft.com/office/drawing/2015/10/21/chartex" xmlns:cx3="http://schemas.microsoft.com/office/drawing/2016/5/9/chartex" xmlns:cx4="http://schemas.microsoft.com/office/drawing/2016/5/10/chartex" xmlns:cx5="http://schemas.microsoft.com/office/drawing/2016/5/11/chartex" xmlns:cx6="http://schemas.microsoft.com/office/drawing/2016/5/12/chartex" xmlns:cx7="http://schemas.microsoft.com/office/drawing/2016/5/13/chartex" xmlns:cx8="http://schemas.microsoft.com/office/drawing/2016/5/14/chartex" xmlns:mc="http://schemas.openxmlformats.org/markup-compatibility/2006" xmlns:aink="http://schemas.microsoft.com/office/drawing/2016/ink" xmlns:am3d="http://schemas.microsoft.com/office/drawing/2017/model3d" xmlns:o="urn:schemas-microsoft-com:office:office" xmlns:r="http://schemas.openxmlformats.org/officeDocument/2006/relationships" xmlns:m="http://schemas.openxmlformats.org/officeDocument/2006/math" xmlns:v="urn:schemas-microsoft-com:vml" xmlns:wp14="http://schemas.microsoft.com/office/word/2010/wordprocessingDrawing" xmlns:wp="http://schemas.openxmlformats.org/drawingml/2006/wordprocessingDrawing" xmlns:w10="urn:schemas-microsoft-com:office:word" xmlns:w="http://schemas.openxmlformats.org/wordprocessingml/2006/main" xmlns:w14="http://schemas.microsoft.com/office/word/2010/wordml" xmlns:w15="http://schemas.microsoft.com/office/word/2012/wordml" xmlns:w16cid="http://schemas.microsoft.com/office/word/2016/wordml/cid" xmlns:w16se="http://schemas.microsoft.com/office/word/2015/wordml/symex" xmlns:wpg="http://schemas.microsoft.com/office/word/2010/wordprocessingGroup" xmlns:wpi="http://schemas.microsoft.com/office/word/2010/wordprocessingInk" xmlns:wne="http://schemas.microsoft.com/office/word/2006/wordml" xmlns:wps="http://schemas.microsoft.com/office/word/2010/wordprocessingShape" mc:Ignorable="w14 w15 w16se w16cid wp14">
+  <w:p>
+    <w:pPr>
+      <w:pStyle w:val="a5"/>
+    </w:pPr>
+  </w:p>
+</w:ftr>
+</file>
+
+<file path=word/footer2.xml><?xml version="1.0" encoding="utf-8"?>
 <w:ftr xmlns:wpc="http://schemas.microsoft.com/office/word/2010/wordprocessingCanvas" xmlns:cx="http://schemas.microsoft.com/office/drawing/2014/chartex" xmlns:cx1="http://schemas.microsoft.com/office/drawing/2015/9/8/chartex" xmlns:cx2="http://schemas.microsoft.com/office/drawing/2015/10/21/chartex" xmlns:cx3="http://schemas.microsoft.com/office/drawing/2016/5/9/chartex" xmlns:cx4="http://schemas.microsoft.com/office/drawing/2016/5/10/chartex" xmlns:cx5="http://schemas.microsoft.com/office/drawing/2016/5/11/chartex" xmlns:cx6="http://schemas.microsoft.com/office/drawing/2016/5/12/chartex" xmlns:cx7="http://schemas.microsoft.com/office/drawing/2016/5/13/chartex" xmlns:cx8="http://schemas.microsoft.com/office/drawing/2016/5/14/chartex" xmlns:mc="http://schemas.openxmlformats.org/markup-compatibility/2006" xmlns:aink="http://schemas.microsoft.com/office/drawing/2016/ink" xmlns:am3d="http://schemas.microsoft.com/office/drawing/2017/model3d" xmlns:o="urn:schemas-microsoft-com:office:office" xmlns:r="http://schemas.openxmlformats.org/officeDocument/2006/relationships" xmlns:m="http://schemas.openxmlformats.org/officeDocument/2006/math" xmlns:v="urn:schemas-microsoft-com:vml" xmlns:wp14="http://schemas.microsoft.com/office/word/2010/wordprocessingDrawing" xmlns:wp="http://schemas.openxmlformats.org/drawingml/2006/wordprocessingDrawing" xmlns:w10="urn:schemas-microsoft-com:office:word" xmlns:w="http://schemas.openxmlformats.org/wordprocessingml/2006/main" xmlns:w14="http://schemas.microsoft.com/office/word/2010/wordml" xmlns:w15="http://schemas.microsoft.com/office/word/2012/wordml" xmlns:w16cid="http://schemas.microsoft.com/office/word/2016/wordml/cid" xmlns:w16se="http://schemas.microsoft.com/office/word/2015/wordml/symex" xmlns:wpg="http://schemas.microsoft.com/office/word/2010/wordprocessingGroup" xmlns:wpi="http://schemas.microsoft.com/office/word/2010/wordprocessingInk" xmlns:wne="http://schemas.microsoft.com/office/word/2006/wordml" xmlns:wps="http://schemas.microsoft.com/office/word/2010/wordprocessingShape" mc:Ignorable="w14 w15 w16se w16cid wp14">
   <w:p>
     <w:pPr>
@@ -7583,6 +7895,16 @@
 </w:ftr>
 </file>
 
+<file path=word/footer3.xml><?xml version="1.0" encoding="utf-8"?>
+<w:ftr xmlns:wpc="http://schemas.microsoft.com/office/word/2010/wordprocessingCanvas" xmlns:cx="http://schemas.microsoft.com/office/drawing/2014/chartex" xmlns:cx1="http://schemas.microsoft.com/office/drawing/2015/9/8/chartex" xmlns:cx2="http://schemas.microsoft.com/office/drawing/2015/10/21/chartex" xmlns:cx3="http://schemas.microsoft.com/office/drawing/2016/5/9/chartex" xmlns:cx4="http://schemas.microsoft.com/office/drawing/2016/5/10/chartex" xmlns:cx5="http://schemas.microsoft.com/office/drawing/2016/5/11/chartex" xmlns:cx6="http://schemas.microsoft.com/office/drawing/2016/5/12/chartex" xmlns:cx7="http://schemas.microsoft.com/office/drawing/2016/5/13/chartex" xmlns:cx8="http://schemas.microsoft.com/office/drawing/2016/5/14/chartex" xmlns:mc="http://schemas.openxmlformats.org/markup-compatibility/2006" xmlns:aink="http://schemas.microsoft.com/office/drawing/2016/ink" xmlns:am3d="http://schemas.microsoft.com/office/drawing/2017/model3d" xmlns:o="urn:schemas-microsoft-com:office:office" xmlns:r="http://schemas.openxmlformats.org/officeDocument/2006/relationships" xmlns:m="http://schemas.openxmlformats.org/officeDocument/2006/math" xmlns:v="urn:schemas-microsoft-com:vml" xmlns:wp14="http://schemas.microsoft.com/office/word/2010/wordprocessingDrawing" xmlns:wp="http://schemas.openxmlformats.org/drawingml/2006/wordprocessingDrawing" xmlns:w10="urn:schemas-microsoft-com:office:word" xmlns:w="http://schemas.openxmlformats.org/wordprocessingml/2006/main" xmlns:w14="http://schemas.microsoft.com/office/word/2010/wordml" xmlns:w15="http://schemas.microsoft.com/office/word/2012/wordml" xmlns:w16cid="http://schemas.microsoft.com/office/word/2016/wordml/cid" xmlns:w16se="http://schemas.microsoft.com/office/word/2015/wordml/symex" xmlns:wpg="http://schemas.microsoft.com/office/word/2010/wordprocessingGroup" xmlns:wpi="http://schemas.microsoft.com/office/word/2010/wordprocessingInk" xmlns:wne="http://schemas.microsoft.com/office/word/2006/wordml" xmlns:wps="http://schemas.microsoft.com/office/word/2010/wordprocessingShape" mc:Ignorable="w14 w15 w16se w16cid wp14">
+  <w:p>
+    <w:pPr>
+      <w:pStyle w:val="a5"/>
+    </w:pPr>
+  </w:p>
+</w:ftr>
+</file>
+
 <file path=word/footnotes.xml><?xml version="1.0" encoding="utf-8"?>
 <w:footnotes xmlns:wpc="http://schemas.microsoft.com/office/word/2010/wordprocessingCanvas" xmlns:cx="http://schemas.microsoft.com/office/drawing/2014/chartex" xmlns:cx1="http://schemas.microsoft.com/office/drawing/2015/9/8/chartex" xmlns:cx2="http://schemas.microsoft.com/office/drawing/2015/10/21/chartex" xmlns:cx3="http://schemas.microsoft.com/office/drawing/2016/5/9/chartex" xmlns:cx4="http://schemas.microsoft.com/office/drawing/2016/5/10/chartex" xmlns:cx5="http://schemas.microsoft.com/office/drawing/2016/5/11/chartex" xmlns:cx6="http://schemas.microsoft.com/office/drawing/2016/5/12/chartex" xmlns:cx7="http://schemas.microsoft.com/office/drawing/2016/5/13/chartex" xmlns:cx8="http://schemas.microsoft.com/office/drawing/2016/5/14/chartex" xmlns:mc="http://schemas.openxmlformats.org/markup-compatibility/2006" xmlns:aink="http://schemas.microsoft.com/office/drawing/2016/ink" xmlns:am3d="http://schemas.microsoft.com/office/drawing/2017/model3d" xmlns:o="urn:schemas-microsoft-com:office:office" xmlns:r="http://schemas.openxmlformats.org/officeDocument/2006/relationships" xmlns:m="http://schemas.openxmlformats.org/officeDocument/2006/math" xmlns:v="urn:schemas-microsoft-com:vml" xmlns:wp14="http://schemas.microsoft.com/office/word/2010/wordprocessingDrawing" xmlns:wp="http://schemas.openxmlformats.org/drawingml/2006/wordprocessingDrawing" xmlns:w10="urn:schemas-microsoft-com:office:word" xmlns:w="http://schemas.openxmlformats.org/wordprocessingml/2006/main" xmlns:w14="http://schemas.microsoft.com/office/word/2010/wordml" xmlns:w15="http://schemas.microsoft.com/office/word/2012/wordml" xmlns:w16cid="http://schemas.microsoft.com/office/word/2016/wordml/cid" xmlns:w16se="http://schemas.microsoft.com/office/word/2015/wordml/symex" xmlns:wpg="http://schemas.microsoft.com/office/word/2010/wordprocessingGroup" xmlns:wpi="http://schemas.microsoft.com/office/word/2010/wordprocessingInk" xmlns:wne="http://schemas.microsoft.com/office/word/2006/wordml" xmlns:wps="http://schemas.microsoft.com/office/word/2010/wordprocessingShape" mc:Ignorable="w14 w15 w16se w16cid wp14">
   <w:footnote w:type="separator" w:id="-1">
@@ -7607,6 +7929,16 @@
   <w:p>
     <w:pPr>
       <w:pStyle w:val="a4"/>
+    </w:pPr>
+  </w:p>
+</w:hdr>
+</file>
+
+<file path=word/header2.xml><?xml version="1.0" encoding="utf-8"?>
+<w:hdr xmlns:wpc="http://schemas.microsoft.com/office/word/2010/wordprocessingCanvas" xmlns:cx="http://schemas.microsoft.com/office/drawing/2014/chartex" xmlns:cx1="http://schemas.microsoft.com/office/drawing/2015/9/8/chartex" xmlns:cx2="http://schemas.microsoft.com/office/drawing/2015/10/21/chartex" xmlns:cx3="http://schemas.microsoft.com/office/drawing/2016/5/9/chartex" xmlns:cx4="http://schemas.microsoft.com/office/drawing/2016/5/10/chartex" xmlns:cx5="http://schemas.microsoft.com/office/drawing/2016/5/11/chartex" xmlns:cx6="http://schemas.microsoft.com/office/drawing/2016/5/12/chartex" xmlns:cx7="http://schemas.microsoft.com/office/drawing/2016/5/13/chartex" xmlns:cx8="http://schemas.microsoft.com/office/drawing/2016/5/14/chartex" xmlns:mc="http://schemas.openxmlformats.org/markup-compatibility/2006" xmlns:aink="http://schemas.microsoft.com/office/drawing/2016/ink" xmlns:am3d="http://schemas.microsoft.com/office/drawing/2017/model3d" xmlns:o="urn:schemas-microsoft-com:office:office" xmlns:r="http://schemas.openxmlformats.org/officeDocument/2006/relationships" xmlns:m="http://schemas.openxmlformats.org/officeDocument/2006/math" xmlns:v="urn:schemas-microsoft-com:vml" xmlns:wp14="http://schemas.microsoft.com/office/word/2010/wordprocessingDrawing" xmlns:wp="http://schemas.openxmlformats.org/drawingml/2006/wordprocessingDrawing" xmlns:w10="urn:schemas-microsoft-com:office:word" xmlns:w="http://schemas.openxmlformats.org/wordprocessingml/2006/main" xmlns:w14="http://schemas.microsoft.com/office/word/2010/wordml" xmlns:w15="http://schemas.microsoft.com/office/word/2012/wordml" xmlns:w16cid="http://schemas.microsoft.com/office/word/2016/wordml/cid" xmlns:w16se="http://schemas.microsoft.com/office/word/2015/wordml/symex" xmlns:wpg="http://schemas.microsoft.com/office/word/2010/wordprocessingGroup" xmlns:wpi="http://schemas.microsoft.com/office/word/2010/wordprocessingInk" xmlns:wne="http://schemas.microsoft.com/office/word/2006/wordml" xmlns:wps="http://schemas.microsoft.com/office/word/2010/wordprocessingShape" mc:Ignorable="w14 w15 w16se w16cid wp14">
+  <w:p>
+    <w:pPr>
+      <w:pStyle w:val="a4"/>
       <w:tabs>
         <w:tab w:val="clear" w:pos="8640"/>
         <w:tab w:val="right" w:pos="9180"/>
@@ -7669,7 +8001,7 @@
         <w:i/>
         <w:szCs w:val="20"/>
       </w:rPr>
-      <w:t>6</w:t>
+      <w:t>7</w:t>
     </w:r>
     <w:r>
       <w:rPr>
@@ -7779,6 +8111,16 @@
       <w:tab/>
     </w:r>
   </w:p>
+  <w:p>
+    <w:pPr>
+      <w:pStyle w:val="a4"/>
+    </w:pPr>
+  </w:p>
+</w:hdr>
+</file>
+
+<file path=word/header3.xml><?xml version="1.0" encoding="utf-8"?>
+<w:hdr xmlns:wpc="http://schemas.microsoft.com/office/word/2010/wordprocessingCanvas" xmlns:cx="http://schemas.microsoft.com/office/drawing/2014/chartex" xmlns:cx1="http://schemas.microsoft.com/office/drawing/2015/9/8/chartex" xmlns:cx2="http://schemas.microsoft.com/office/drawing/2015/10/21/chartex" xmlns:cx3="http://schemas.microsoft.com/office/drawing/2016/5/9/chartex" xmlns:cx4="http://schemas.microsoft.com/office/drawing/2016/5/10/chartex" xmlns:cx5="http://schemas.microsoft.com/office/drawing/2016/5/11/chartex" xmlns:cx6="http://schemas.microsoft.com/office/drawing/2016/5/12/chartex" xmlns:cx7="http://schemas.microsoft.com/office/drawing/2016/5/13/chartex" xmlns:cx8="http://schemas.microsoft.com/office/drawing/2016/5/14/chartex" xmlns:mc="http://schemas.openxmlformats.org/markup-compatibility/2006" xmlns:aink="http://schemas.microsoft.com/office/drawing/2016/ink" xmlns:am3d="http://schemas.microsoft.com/office/drawing/2017/model3d" xmlns:o="urn:schemas-microsoft-com:office:office" xmlns:r="http://schemas.openxmlformats.org/officeDocument/2006/relationships" xmlns:m="http://schemas.openxmlformats.org/officeDocument/2006/math" xmlns:v="urn:schemas-microsoft-com:vml" xmlns:wp14="http://schemas.microsoft.com/office/word/2010/wordprocessingDrawing" xmlns:wp="http://schemas.openxmlformats.org/drawingml/2006/wordprocessingDrawing" xmlns:w10="urn:schemas-microsoft-com:office:word" xmlns:w="http://schemas.openxmlformats.org/wordprocessingml/2006/main" xmlns:w14="http://schemas.microsoft.com/office/word/2010/wordml" xmlns:w15="http://schemas.microsoft.com/office/word/2012/wordml" xmlns:w16cid="http://schemas.microsoft.com/office/word/2016/wordml/cid" xmlns:w16se="http://schemas.microsoft.com/office/word/2015/wordml/symex" xmlns:wpg="http://schemas.microsoft.com/office/word/2010/wordprocessingGroup" xmlns:wpi="http://schemas.microsoft.com/office/word/2010/wordprocessingInk" xmlns:wne="http://schemas.microsoft.com/office/word/2006/wordml" xmlns:wps="http://schemas.microsoft.com/office/word/2010/wordprocessingShape" mc:Ignorable="w14 w15 w16se w16cid wp14">
   <w:p>
     <w:pPr>
       <w:pStyle w:val="a4"/>
@@ -13443,7 +13785,7 @@
 </file>
 
 <file path=customXml/itemProps1.xml><?xml version="1.0" encoding="utf-8"?>
-<ds:datastoreItem xmlns:ds="http://schemas.openxmlformats.org/officeDocument/2006/customXml" ds:itemID="{B7CE708A-9377-46EC-B963-AF53BD5B3CE4}">
+<ds:datastoreItem xmlns:ds="http://schemas.openxmlformats.org/officeDocument/2006/customXml" ds:itemID="{F99400DF-4B3D-4368-9D5F-3BE8C7A91A8D}">
   <ds:schemaRefs>
     <ds:schemaRef ds:uri="http://schemas.openxmlformats.org/officeDocument/2006/bibliography"/>
   </ds:schemaRefs>

</xml_diff>